<commit_message>
Review doc etude d'opp'
</commit_message>
<xml_diff>
--- a/Avant-projet/[PI][IL] étude d'opportunité et de faisabilité.docx
+++ b/Avant-projet/[PI][IL] étude d'opportunité et de faisabilité.docx
@@ -85,27 +85,14 @@
         </w:rPr>
         <w:t>Projet « </w:t>
       </w:r>
-      <w:r>
-        <w:fldChar w:fldCharType="begin"/>
-      </w:r>
-      <w:r>
-        <w:instrText xml:space="preserve"> DOCPROPERTY "Subject"  \* MERGEFORMAT </w:instrText>
-      </w:r>
-      <w:r>
-        <w:fldChar w:fldCharType="separate"/>
-      </w:r>
-      <w:r>
-        <w:rPr>
-          <w:rStyle w:val="TitreProjetCar"/>
-        </w:rPr>
-        <w:t>[nom du projet]</w:t>
-      </w:r>
-      <w:r>
-        <w:rPr>
-          <w:rStyle w:val="TitreProjetCar"/>
-        </w:rPr>
-        <w:fldChar w:fldCharType="end"/>
-      </w:r>
+      <w:fldSimple w:instr=" DOCPROPERTY &quot;Subject&quot;  \* MERGEFORMAT ">
+        <w:r>
+          <w:rPr>
+            <w:rStyle w:val="TitreProjetCar"/>
+          </w:rPr>
+          <w:t>[nom du projet]</w:t>
+        </w:r>
+      </w:fldSimple>
       <w:r>
         <w:rPr>
           <w:rStyle w:val="StyleTitreLatin36ptCar"/>
@@ -173,24 +160,14 @@
       <w:r>
         <w:t xml:space="preserve">Version </w:t>
       </w:r>
-      <w:r>
-        <w:fldChar w:fldCharType="begin"/>
-      </w:r>
-      <w:r>
-        <w:instrText xml:space="preserve"> DOCPROPERTY  Version  \* MERGEFORMAT </w:instrText>
-      </w:r>
-      <w:r>
-        <w:fldChar w:fldCharType="separate"/>
-      </w:r>
-      <w:r>
-        <w:t>1.</w:t>
-      </w:r>
-      <w:r>
-        <w:t>0</w:t>
-      </w:r>
-      <w:r>
-        <w:fldChar w:fldCharType="end"/>
-      </w:r>
+      <w:fldSimple w:instr=" DOCPROPERTY  Version  \* MERGEFORMAT ">
+        <w:r>
+          <w:t>1.</w:t>
+        </w:r>
+        <w:r>
+          <w:t>0</w:t>
+        </w:r>
+      </w:fldSimple>
     </w:p>
     <w:p>
       <w:pPr>
@@ -204,39 +181,26 @@
       <w:pPr>
         <w:jc w:val="center"/>
       </w:pPr>
-      <w:r>
-        <w:fldChar w:fldCharType="begin"/>
-      </w:r>
-      <w:r>
-        <w:instrText xml:space="preserve"> DOCPROPERTY  Date  \* MERGEFORMAT </w:instrText>
-      </w:r>
-      <w:r>
-        <w:fldChar w:fldCharType="separate"/>
-      </w:r>
-      <w:r>
-        <w:rPr>
-          <w:sz w:val="28"/>
-        </w:rPr>
-        <w:t>31</w:t>
-      </w:r>
-      <w:r>
-        <w:rPr>
-          <w:sz w:val="28"/>
-        </w:rPr>
-        <w:t>/03/201</w:t>
-      </w:r>
-      <w:r>
-        <w:rPr>
-          <w:sz w:val="28"/>
-        </w:rPr>
-        <w:t>5</w:t>
-      </w:r>
-      <w:r>
-        <w:rPr>
-          <w:sz w:val="28"/>
-        </w:rPr>
-        <w:fldChar w:fldCharType="end"/>
-      </w:r>
+      <w:fldSimple w:instr=" DOCPROPERTY  Date  \* MERGEFORMAT ">
+        <w:r>
+          <w:rPr>
+            <w:sz w:val="28"/>
+          </w:rPr>
+          <w:t>31</w:t>
+        </w:r>
+        <w:r>
+          <w:rPr>
+            <w:sz w:val="28"/>
+          </w:rPr>
+          <w:t>/03/201</w:t>
+        </w:r>
+        <w:r>
+          <w:rPr>
+            <w:sz w:val="28"/>
+          </w:rPr>
+          <w:t>5</w:t>
+        </w:r>
+      </w:fldSimple>
     </w:p>
     <w:p>
       <w:pPr>
@@ -511,8 +475,6 @@
               </w:rPr>
               <w:t>Jérôme, Léo</w:t>
             </w:r>
-            <w:bookmarkStart w:id="0" w:name="_GoBack"/>
-            <w:bookmarkEnd w:id="0"/>
           </w:p>
         </w:tc>
       </w:tr>
@@ -1730,12 +1692,12 @@
       <w:pPr>
         <w:pStyle w:val="Titre1"/>
       </w:pPr>
-      <w:bookmarkStart w:id="1" w:name="_Toc415585123"/>
+      <w:bookmarkStart w:id="0" w:name="_Toc415585123"/>
       <w:r>
         <w:lastRenderedPageBreak/>
         <w:t>Mission</w:t>
       </w:r>
-      <w:bookmarkEnd w:id="1"/>
+      <w:bookmarkEnd w:id="0"/>
     </w:p>
     <w:p/>
     <w:p>
@@ -1752,41 +1714,24 @@
         <w:t xml:space="preserve">survivre </w:t>
       </w:r>
       <w:r>
-        <w:t xml:space="preserve">à l’invasion de zombies. </w:t>
+        <w:t>à l’invasion de zombies</w:t>
+      </w:r>
+      <w:r>
+        <w:t xml:space="preserve"> en passant des niveaux</w:t>
+      </w:r>
+      <w:r>
+        <w:t xml:space="preserve">. </w:t>
       </w:r>
     </w:p>
     <w:p>
-      <w:r>
-        <w:pict>
-          <v:shapetype id="_x0000_t202" coordsize="21600,21600" o:spt="202" path="m,l,21600r21600,l21600,xe">
-            <v:stroke joinstyle="miter"/>
-            <v:path gradientshapeok="t" o:connecttype="rect"/>
-          </v:shapetype>
-          <v:shape id="_x0000_s1035" type="#_x0000_t202" style="width:481.6pt;height:23.25pt;mso-left-percent:-10001;mso-top-percent:-10001;mso-position-horizontal:absolute;mso-position-horizontal-relative:char;mso-position-vertical:absolute;mso-position-vertical-relative:line;mso-left-percent:-10001;mso-top-percent:-10001;mso-width-relative:margin;mso-height-relative:margin" fillcolor="#9bbb59 [3206]" strokecolor="#f2f2f2 [3041]" strokeweight="3pt">
-            <v:shadow on="t" type="perspective" color="#4e6128 [1606]" opacity=".5" offset="1pt" offset2="-1pt"/>
-            <v:textbox>
-              <w:txbxContent>
-                <w:p>
-                  <w:r>
-                    <w:t>Définissez en 2 ou 3 lignes la mission de votre projet</w:t>
-                  </w:r>
-                </w:p>
-              </w:txbxContent>
-            </v:textbox>
-            <w10:anchorlock/>
-          </v:shape>
-        </w:pict>
-      </w:r>
-    </w:p>
-    <w:p>
       <w:pPr>
         <w:pStyle w:val="Titre1"/>
       </w:pPr>
-      <w:bookmarkStart w:id="2" w:name="_Toc415585124"/>
+      <w:bookmarkStart w:id="1" w:name="_Toc415585124"/>
       <w:r>
         <w:t>Objectifs</w:t>
       </w:r>
-      <w:bookmarkEnd w:id="2"/>
+      <w:bookmarkEnd w:id="1"/>
     </w:p>
     <w:p>
       <w:pPr>
@@ -1818,10 +1763,7 @@
         <w:t xml:space="preserve"> </w:t>
       </w:r>
       <w:r>
-        <w:t>av</w:t>
-      </w:r>
-      <w:r>
-        <w:t>ant</w:t>
+        <w:t>avant</w:t>
       </w:r>
       <w:r>
         <w:t xml:space="preserve"> la fin de</w:t>
@@ -1842,10 +1784,13 @@
         </w:numPr>
       </w:pPr>
       <w:r>
-        <w:t xml:space="preserve">Créer un univers </w:t>
-      </w:r>
-      <w:r>
-        <w:t xml:space="preserve">avec </w:t>
+        <w:t xml:space="preserve">Créer un </w:t>
+      </w:r>
+      <w:r>
+        <w:t>jeu vidéo comportant</w:t>
+      </w:r>
+      <w:r>
+        <w:t xml:space="preserve"> </w:t>
       </w:r>
       <w:r>
         <w:t>2</w:t>
@@ -1866,7 +1811,7 @@
         <w:t xml:space="preserve"> </w:t>
       </w:r>
       <w:r>
-        <w:t xml:space="preserve">quelques objets </w:t>
+        <w:t>quelques objets</w:t>
       </w:r>
       <w:r>
         <w:t xml:space="preserve"> avant la présentation du forum PI</w:t>
@@ -1888,44 +1833,24 @@
       </w:r>
     </w:p>
     <w:p>
-      <w:r>
-        <w:pict>
-          <v:shape id="_x0000_s1034" type="#_x0000_t202" style="width:481.6pt;height:23.25pt;mso-left-percent:-10001;mso-top-percent:-10001;mso-position-horizontal:absolute;mso-position-horizontal-relative:char;mso-position-vertical:absolute;mso-position-vertical-relative:line;mso-left-percent:-10001;mso-top-percent:-10001;mso-width-relative:margin;mso-height-relative:margin" fillcolor="#9bbb59 [3206]" strokecolor="#f2f2f2 [3041]" strokeweight="3pt">
-            <v:shadow on="t" type="perspective" color="#4e6128 [1606]" opacity=".5" offset="1pt" offset2="-1pt"/>
-            <v:textbox>
-              <w:txbxContent>
-                <w:p>
-                  <w:r>
-                    <w:t>Identifiez 5 ou 6 objectifs de votre projet, précisez-les sous forme S.M.A.R.T.</w:t>
-                  </w:r>
-                </w:p>
-                <w:p/>
-              </w:txbxContent>
-            </v:textbox>
-            <w10:anchorlock/>
-          </v:shape>
-        </w:pict>
-      </w:r>
+      <w:pPr>
+        <w:pStyle w:val="Titre1"/>
+      </w:pPr>
+      <w:bookmarkStart w:id="2" w:name="_Toc415585125"/>
+      <w:r>
+        <w:t>Opportunité</w:t>
+      </w:r>
+      <w:bookmarkEnd w:id="2"/>
     </w:p>
     <w:p>
       <w:pPr>
-        <w:pStyle w:val="Titre1"/>
-      </w:pPr>
-      <w:bookmarkStart w:id="3" w:name="_Toc415585125"/>
-      <w:r>
-        <w:t>Opportunité</w:t>
+        <w:pStyle w:val="Titre2"/>
+      </w:pPr>
+      <w:bookmarkStart w:id="3" w:name="_Toc415585126"/>
+      <w:r>
+        <w:t>Contexte initial et historique</w:t>
       </w:r>
       <w:bookmarkEnd w:id="3"/>
-    </w:p>
-    <w:p>
-      <w:pPr>
-        <w:pStyle w:val="Titre2"/>
-      </w:pPr>
-      <w:bookmarkStart w:id="4" w:name="_Toc415585126"/>
-      <w:r>
-        <w:t>Contexte initial et historique</w:t>
-      </w:r>
-      <w:bookmarkEnd w:id="4"/>
     </w:p>
     <w:p/>
     <w:p>
@@ -1944,7 +1869,13 @@
         <w:t>e</w:t>
       </w:r>
       <w:r>
-        <w:t xml:space="preserve"> de Léo </w:t>
+        <w:t xml:space="preserve"> de </w:t>
+      </w:r>
+      <w:r>
+        <w:t xml:space="preserve">Thibaud Duval, </w:t>
+      </w:r>
+      <w:r>
+        <w:t xml:space="preserve">Léo </w:t>
       </w:r>
       <w:proofErr w:type="spellStart"/>
       <w:r>
@@ -1952,13 +1883,21 @@
       </w:r>
       <w:proofErr w:type="spellEnd"/>
       <w:r>
-        <w:t>, Thibaud Duval, Antonin Char</w:t>
+        <w:t>, Antonin Char</w:t>
       </w:r>
       <w:r>
         <w:t>r</w:t>
       </w:r>
       <w:r>
-        <w:t xml:space="preserve">ier et Jérôme Tea développera un jeu de survie multijoueur jouable </w:t>
+        <w:t xml:space="preserve">ier et Jérôme </w:t>
+      </w:r>
+      <w:proofErr w:type="spellStart"/>
+      <w:r>
+        <w:t>Tea</w:t>
+      </w:r>
+      <w:proofErr w:type="spellEnd"/>
+      <w:r>
+        <w:t xml:space="preserve"> développera un jeu de survie multijoueur jouable </w:t>
       </w:r>
       <w:r>
         <w:t xml:space="preserve">sur smartphone </w:t>
@@ -2014,58 +1953,16 @@
         <w:t>d</w:t>
       </w:r>
       <w:proofErr w:type="spellEnd"/>
-      <w:r>
-        <w:t xml:space="preserve"> : pour le côté </w:t>
-      </w:r>
-      <w:r>
-        <w:t>survie</w:t>
-      </w:r>
-      <w:r>
-        <w:t xml:space="preserve"> à la troisième personne</w:t>
-      </w:r>
     </w:p>
     <w:p>
       <w:pPr>
-        <w:spacing w:after="0"/>
-      </w:pPr>
-      <w:r>
-        <w:t>Les jeux en ligne</w:t>
-      </w:r>
-      <w:r>
-        <w:t xml:space="preserve"> : </w:t>
-      </w:r>
-      <w:r>
-        <w:t>pour la notion de multijoueur</w:t>
-      </w:r>
-    </w:p>
-    <w:p>
-      <w:r>
-        <w:pict>
-          <v:shape id="_x0000_s1033" type="#_x0000_t202" style="width:481.6pt;height:23.25pt;mso-left-percent:-10001;mso-top-percent:-10001;mso-position-horizontal:absolute;mso-position-horizontal-relative:char;mso-position-vertical:absolute;mso-position-vertical-relative:line;mso-left-percent:-10001;mso-top-percent:-10001;mso-width-relative:margin;mso-height-relative:margin" fillcolor="#9bbb59 [3206]" strokecolor="#f2f2f2 [3041]" strokeweight="3pt">
-            <v:shadow on="t" type="perspective" color="#4e6128 [1606]" opacity=".5" offset="1pt" offset2="-1pt"/>
-            <v:textbox>
-              <w:txbxContent>
-                <w:p>
-                  <w:r>
-                    <w:t>Précisez le contexte, l’origine du projet, et s’il y a lieu, l’historique du projet.</w:t>
-                  </w:r>
-                </w:p>
-              </w:txbxContent>
-            </v:textbox>
-            <w10:anchorlock/>
-          </v:shape>
-        </w:pict>
-      </w:r>
-    </w:p>
-    <w:p>
-      <w:pPr>
         <w:pStyle w:val="Titre2"/>
       </w:pPr>
-      <w:bookmarkStart w:id="5" w:name="_Toc415585127"/>
+      <w:bookmarkStart w:id="4" w:name="_Toc415585127"/>
       <w:r>
         <w:t>Périmètre du projet</w:t>
       </w:r>
-      <w:bookmarkEnd w:id="5"/>
+      <w:bookmarkEnd w:id="4"/>
     </w:p>
     <w:p>
       <w:pPr>
@@ -2169,7 +2066,6 @@
         <w:spacing w:after="0"/>
       </w:pPr>
       <w:r>
-        <w:lastRenderedPageBreak/>
         <w:t xml:space="preserve">Le projet a pour vocation de créer une démo </w:t>
       </w:r>
       <w:proofErr w:type="gramStart"/>
@@ -2186,124 +2082,86 @@
     </w:p>
     <w:p>
       <w:pPr>
-        <w:spacing w:after="0"/>
-      </w:pPr>
+        <w:pStyle w:val="Titre2"/>
+      </w:pPr>
+      <w:bookmarkStart w:id="5" w:name="_Toc415585128"/>
+      <w:r>
+        <w:t>Vision à plus long terme et impact sur l’existant</w:t>
+      </w:r>
+      <w:bookmarkEnd w:id="5"/>
     </w:p>
     <w:p>
-      <w:r>
-        <w:pict>
-          <v:shape id="_x0000_s1032" type="#_x0000_t202" style="width:481.6pt;height:39.75pt;mso-left-percent:-10001;mso-top-percent:-10001;mso-position-horizontal:absolute;mso-position-horizontal-relative:char;mso-position-vertical:absolute;mso-position-vertical-relative:line;mso-left-percent:-10001;mso-top-percent:-10001;mso-width-relative:margin;mso-height-relative:margin" fillcolor="#9bbb59 [3206]" strokecolor="#f2f2f2 [3041]" strokeweight="3pt">
-            <v:shadow on="t" type="perspective" color="#4e6128 [1606]" opacity=".5" offset="1pt" offset2="-1pt"/>
-            <v:textbox>
-              <w:txbxContent>
-                <w:p>
-                  <w:r>
-                    <w:t>Définissez explicitement les bornes de votre projet : précisez ce qui est inclus dans les objectifs du projet définis précédemment et ce qui ne l’est pas. Précisez quel est l’environnement qui sera impacté.</w:t>
-                  </w:r>
-                </w:p>
-                <w:p/>
-              </w:txbxContent>
-            </v:textbox>
-            <w10:anchorlock/>
-          </v:shape>
-        </w:pict>
+      <w:pPr>
+        <w:spacing w:after="0"/>
+      </w:pPr>
+      <w:r>
+        <w:t>Le jeu aura</w:t>
+      </w:r>
+      <w:r>
+        <w:t xml:space="preserve"> plusieurs fonctionnalités et</w:t>
+      </w:r>
+      <w:r>
+        <w:t xml:space="preserve"> niveau</w:t>
+      </w:r>
+      <w:r>
+        <w:t>x</w:t>
+      </w:r>
+      <w:r>
+        <w:t xml:space="preserve"> </w:t>
+      </w:r>
+      <w:r>
+        <w:t>a</w:t>
+      </w:r>
+      <w:r>
+        <w:t>fin de le rendre plus divertissant.</w:t>
       </w:r>
     </w:p>
     <w:p>
       <w:pPr>
-        <w:pStyle w:val="Titre2"/>
-      </w:pPr>
-      <w:bookmarkStart w:id="6" w:name="_Toc415585128"/>
-      <w:r>
-        <w:t>Vision à plus long terme et impact sur l’existant</w:t>
-      </w:r>
-      <w:bookmarkEnd w:id="6"/>
+        <w:spacing w:after="0"/>
+      </w:pPr>
+      <w:r>
+        <w:t xml:space="preserve">Les graphismes pourront être </w:t>
+      </w:r>
+      <w:r>
+        <w:t>améliorés</w:t>
+      </w:r>
+      <w:r>
+        <w:t xml:space="preserve"> pour rendre le jeu plus attrayant.</w:t>
+      </w:r>
     </w:p>
     <w:p>
       <w:pPr>
         <w:spacing w:after="0"/>
       </w:pPr>
       <w:r>
-        <w:t>Le jeu aura plusieurs fonctionnalités et de niveau</w:t>
-      </w:r>
-      <w:r>
-        <w:t>x</w:t>
-      </w:r>
-      <w:r>
-        <w:t xml:space="preserve"> </w:t>
-      </w:r>
-      <w:r>
-        <w:t>a</w:t>
-      </w:r>
-      <w:r>
-        <w:t>fin de le rendre plus divertissant.</w:t>
+        <w:t>Il pourra être mis en ligne sur</w:t>
+      </w:r>
+      <w:r>
+        <w:t xml:space="preserve"> la plateforme Google Play.</w:t>
       </w:r>
     </w:p>
     <w:p>
-      <w:pPr>
-        <w:spacing w:after="0"/>
-      </w:pPr>
-      <w:r>
-        <w:t xml:space="preserve">Les graphismes pourront être </w:t>
-      </w:r>
-      <w:r>
-        <w:t>améliorés</w:t>
-      </w:r>
-      <w:r>
-        <w:t xml:space="preserve"> pour rendre le jeu plus attrayant.</w:t>
+      <w:r>
+        <w:t xml:space="preserve">A plus long terme d’autres jeux pourront être </w:t>
+      </w:r>
+      <w:r>
+        <w:t>créé</w:t>
+      </w:r>
+      <w:r>
+        <w:t>.</w:t>
       </w:r>
     </w:p>
+    <w:p/>
     <w:p>
       <w:pPr>
-        <w:spacing w:after="0"/>
-      </w:pPr>
-      <w:r>
-        <w:t>Il pourra être mis en ligne sur</w:t>
-      </w:r>
-      <w:r>
-        <w:t xml:space="preserve"> la plateforme Google Play.</w:t>
-      </w:r>
-    </w:p>
-    <w:p>
-      <w:r>
-        <w:t xml:space="preserve">A plus long terme d’autres jeux pourront être </w:t>
-      </w:r>
-      <w:r>
-        <w:t>créé</w:t>
-      </w:r>
-      <w:r>
-        <w:t>.</w:t>
-      </w:r>
-    </w:p>
-    <w:p>
-      <w:r>
-        <w:pict>
-          <v:shape id="_x0000_s1031" type="#_x0000_t202" style="width:481.6pt;height:37pt;mso-left-percent:-10001;mso-top-percent:-10001;mso-position-horizontal:absolute;mso-position-horizontal-relative:char;mso-position-vertical:absolute;mso-position-vertical-relative:line;mso-left-percent:-10001;mso-top-percent:-10001;mso-width-relative:margin;mso-height-relative:margin" fillcolor="#9bbb59 [3206]" strokecolor="#f2f2f2 [3041]" strokeweight="3pt">
-            <v:shadow on="t" type="perspective" color="#4e6128 [1606]" opacity=".5" offset="1pt" offset2="-1pt"/>
-            <v:textbox>
-              <w:txbxContent>
-                <w:p>
-                  <w:r>
-                    <w:t>Expliquez comment s’insèrera le projet dans l’environnement de travail et/ou de vie existant. Présentez comment le projet pourra évoluer.</w:t>
-                  </w:r>
-                </w:p>
-                <w:p/>
-              </w:txbxContent>
-            </v:textbox>
-            <w10:anchorlock/>
-          </v:shape>
-        </w:pict>
-      </w:r>
-    </w:p>
-    <w:p>
-      <w:pPr>
         <w:pStyle w:val="Titre2"/>
       </w:pPr>
-      <w:bookmarkStart w:id="7" w:name="_Toc415585129"/>
+      <w:bookmarkStart w:id="6" w:name="_Toc415585129"/>
       <w:r>
         <w:t>S.W.O.T.</w:t>
       </w:r>
-      <w:bookmarkEnd w:id="7"/>
+      <w:bookmarkEnd w:id="6"/>
     </w:p>
     <w:p>
       <w:r>
@@ -2329,7 +2187,11 @@
     <w:p>
       <w:r>
         <w:pict>
-          <v:shape id="_x0000_s1030" type="#_x0000_t202" style="width:481.6pt;height:43.4pt;mso-left-percent:-10001;mso-top-percent:-10001;mso-position-horizontal:absolute;mso-position-horizontal-relative:char;mso-position-vertical:absolute;mso-position-vertical-relative:line;mso-left-percent:-10001;mso-top-percent:-10001;mso-width-relative:margin;mso-height-relative:margin" fillcolor="#9bbb59 [3206]" strokecolor="#f2f2f2 [3041]" strokeweight="3pt">
+          <v:shapetype id="_x0000_t202" coordsize="21600,21600" o:spt="202" path="m,l,21600r21600,l21600,xe">
+            <v:stroke joinstyle="miter"/>
+            <v:path gradientshapeok="t" o:connecttype="rect"/>
+          </v:shapetype>
+          <v:shape id="_x0000_s1027" type="#_x0000_t202" style="width:481.6pt;height:43.4pt;mso-left-percent:-10001;mso-top-percent:-10001;mso-position-horizontal:absolute;mso-position-horizontal-relative:char;mso-position-vertical:absolute;mso-position-vertical-relative:line;mso-left-percent:-10001;mso-top-percent:-10001;mso-width-relative:margin;mso-height-relative:margin" fillcolor="#9bbb59 [3206]" strokecolor="#f2f2f2 [3041]" strokeweight="3pt">
             <v:shadow on="t" type="perspective" color="#4e6128 [1606]" opacity=".5" offset="1pt" offset2="-1pt"/>
             <v:textbox>
               <w:txbxContent>
@@ -2349,7 +2211,7 @@
       <w:pPr>
         <w:pStyle w:val="Titre2"/>
       </w:pPr>
-      <w:bookmarkStart w:id="8" w:name="_Toc415585130"/>
+      <w:bookmarkStart w:id="7" w:name="_Toc415585130"/>
     </w:p>
     <w:p>
       <w:pPr>
@@ -2358,7 +2220,7 @@
       <w:r>
         <w:t>Etudes d’opportunités à mener</w:t>
       </w:r>
-      <w:bookmarkEnd w:id="8"/>
+      <w:bookmarkEnd w:id="7"/>
     </w:p>
     <w:p>
       <w:r>
@@ -2419,10 +2281,7 @@
         <w:t>Marché mondial des jeux vidéo par segment</w:t>
       </w:r>
       <w:r>
-        <w:t xml:space="preserve"> </w:t>
-      </w:r>
-      <w:r>
-        <w:t>(vente de logiciels)</w:t>
+        <w:t xml:space="preserve"> (vente de logiciels)</w:t>
       </w:r>
     </w:p>
     <w:p>
@@ -2431,6 +2290,39 @@
       </w:r>
       <w:r>
         <w:instrText xml:space="preserve"> INCLUDEPICTURE "http://www.afjv.com/2011/11/111117_marche_mondial_jeux_video.png" \* MERGEFORMATINET </w:instrText>
+      </w:r>
+      <w:r>
+        <w:fldChar w:fldCharType="separate"/>
+      </w:r>
+      <w:r>
+        <w:fldChar w:fldCharType="begin"/>
+      </w:r>
+      <w:r>
+        <w:instrText xml:space="preserve"> INCLUDEPICTURE  "http://www.afjv.com/2011/11/111117_marche_mondial_jeux_video.png" \* MERGEFORMATINET </w:instrText>
+      </w:r>
+      <w:r>
+        <w:fldChar w:fldCharType="separate"/>
+      </w:r>
+      <w:r>
+        <w:fldChar w:fldCharType="begin"/>
+      </w:r>
+      <w:r>
+        <w:instrText xml:space="preserve"> INCLUDEPICTURE  "http://www.afjv.com/2011/11/111117_marche_mondial_jeux_video.png" \* MERGEFORMATINET </w:instrText>
+      </w:r>
+      <w:r>
+        <w:fldChar w:fldCharType="separate"/>
+      </w:r>
+      <w:r>
+        <w:fldChar w:fldCharType="begin"/>
+      </w:r>
+      <w:r>
+        <w:instrText xml:space="preserve"> </w:instrText>
+      </w:r>
+      <w:r>
+        <w:instrText>INCLUDEPICTURE  "http://www.afjv.com/2011/11/111117_marche_mondial_jeux_video.png" \* MERGEFORMATINET</w:instrText>
+      </w:r>
+      <w:r>
+        <w:instrText xml:space="preserve"> </w:instrText>
       </w:r>
       <w:r>
         <w:fldChar w:fldCharType="separate"/>
@@ -2456,10 +2348,19 @@
             <v:path o:extrusionok="f" gradientshapeok="t" o:connecttype="rect"/>
             <o:lock v:ext="edit" aspectratio="t"/>
           </v:shapetype>
-          <v:shape id="_x0000_i1035" type="#_x0000_t75" alt="Marché mondial des jeux vidéo par segment (vente de logiciels)" style="width:470.5pt;height:207.65pt">
+          <v:shape id="_x0000_i1026" type="#_x0000_t75" alt="Marché mondial des jeux vidéo par segment (vente de logiciels)" style="width:470.25pt;height:207.75pt">
             <v:imagedata r:id="rId16" r:href="rId17"/>
           </v:shape>
         </w:pict>
+      </w:r>
+      <w:r>
+        <w:fldChar w:fldCharType="end"/>
+      </w:r>
+      <w:r>
+        <w:fldChar w:fldCharType="end"/>
+      </w:r>
+      <w:r>
+        <w:fldChar w:fldCharType="end"/>
       </w:r>
       <w:r>
         <w:fldChar w:fldCharType="end"/>
@@ -2599,44 +2500,26 @@
         <w:t>http://www.afjv.com/</w:t>
       </w:r>
     </w:p>
+    <w:p/>
     <w:p>
-      <w:r>
-        <w:pict>
-          <v:shape id="_x0000_s1029" type="#_x0000_t202" style="width:481.6pt;height:38.35pt;mso-left-percent:-10001;mso-top-percent:-10001;mso-position-horizontal:absolute;mso-position-horizontal-relative:char;mso-position-vertical:absolute;mso-position-vertical-relative:line;mso-left-percent:-10001;mso-top-percent:-10001;mso-width-relative:margin;mso-height-relative:margin" fillcolor="#9bbb59 [3206]" strokecolor="#f2f2f2 [3041]" strokeweight="3pt">
-            <v:shadow on="t" type="perspective" color="#4e6128 [1606]" opacity=".5" offset="1pt" offset2="-1pt"/>
-            <v:textbox style="mso-next-textbox:#_x0000_s1029">
-              <w:txbxContent>
-                <w:p>
-                  <w:r>
-                    <w:t>Indiquez quelles études préalables sont à mener avant que le projet ne puisse démarrer (étude de marché, analyse de la concurrence, …)</w:t>
-                  </w:r>
-                </w:p>
-              </w:txbxContent>
-            </v:textbox>
-            <w10:anchorlock/>
-          </v:shape>
-        </w:pict>
-      </w:r>
+      <w:pPr>
+        <w:pStyle w:val="Titre1"/>
+      </w:pPr>
+      <w:bookmarkStart w:id="8" w:name="_Toc415585131"/>
+      <w:r>
+        <w:t>Faisabilité</w:t>
+      </w:r>
+      <w:bookmarkEnd w:id="8"/>
     </w:p>
     <w:p>
       <w:pPr>
-        <w:pStyle w:val="Titre1"/>
-      </w:pPr>
-      <w:bookmarkStart w:id="9" w:name="_Toc415585131"/>
-      <w:r>
-        <w:t>Faisabilité</w:t>
+        <w:pStyle w:val="Titre2"/>
+      </w:pPr>
+      <w:bookmarkStart w:id="9" w:name="_Toc415585132"/>
+      <w:r>
+        <w:t>Etudes de faisabilité</w:t>
       </w:r>
       <w:bookmarkEnd w:id="9"/>
-    </w:p>
-    <w:p>
-      <w:pPr>
-        <w:pStyle w:val="Titre2"/>
-      </w:pPr>
-      <w:bookmarkStart w:id="10" w:name="_Toc415585132"/>
-      <w:r>
-        <w:t>Etudes de faisabilité</w:t>
-      </w:r>
-      <w:bookmarkEnd w:id="10"/>
     </w:p>
     <w:p/>
     <w:p>
@@ -2882,43 +2765,14 @@
     </w:tbl>
     <w:p/>
     <w:p>
-      <w:r>
-        <w:pict>
-          <v:shape id="_x0000_s1028" type="#_x0000_t202" style="width:481.6pt;height:54.95pt;mso-left-percent:-10001;mso-top-percent:-10001;mso-position-horizontal:absolute;mso-position-horizontal-relative:char;mso-position-vertical:absolute;mso-position-vertical-relative:line;mso-left-percent:-10001;mso-top-percent:-10001;mso-width-relative:margin;mso-height-relative:margin" fillcolor="#9bbb59 [3206]" strokecolor="#f2f2f2 [3041]" strokeweight="3pt">
-            <v:shadow on="t" type="perspective" color="#4e6128 [1606]" opacity=".5" offset="1pt" offset2="-1pt"/>
-            <v:textbox>
-              <w:txbxContent>
-                <w:p>
-                  <w:r>
-                    <w:t xml:space="preserve">Précisez quelles études de faisabilité (techniques, de recherche, d’analyse, …) doivent être menées avant de démarrer le projet. </w:t>
-                  </w:r>
-                  <w:r>
-                    <w:t xml:space="preserve">Vous devrez présenter ici les résultats des études menées avant le démarrage du projet ou </w:t>
-                  </w:r>
-                  <w:r>
-                    <w:t xml:space="preserve">des études existantes </w:t>
-                  </w:r>
-                  <w:r>
-                    <w:t>sur lesquelles vous vous basez.</w:t>
-                  </w:r>
-                </w:p>
-                <w:p/>
-              </w:txbxContent>
-            </v:textbox>
-            <w10:anchorlock/>
-          </v:shape>
-        </w:pict>
-      </w:r>
-    </w:p>
-    <w:p>
       <w:pPr>
         <w:pStyle w:val="Titre2"/>
       </w:pPr>
-      <w:bookmarkStart w:id="11" w:name="_Toc415585133"/>
+      <w:bookmarkStart w:id="10" w:name="_Toc415585133"/>
       <w:r>
         <w:t>Risques et actions en conséquence</w:t>
       </w:r>
-      <w:bookmarkEnd w:id="11"/>
+      <w:bookmarkEnd w:id="10"/>
     </w:p>
     <w:p>
       <w:pPr>
@@ -2992,85 +2846,40 @@
       </w:r>
     </w:p>
     <w:p>
-      <w:r>
-        <w:pict>
-          <v:shape id="_x0000_s1027" type="#_x0000_t202" style="width:481.6pt;height:69.2pt;mso-left-percent:-10001;mso-top-percent:-10001;mso-position-horizontal:absolute;mso-position-horizontal-relative:char;mso-position-vertical:absolute;mso-position-vertical-relative:line;mso-left-percent:-10001;mso-top-percent:-10001;mso-width-relative:margin;mso-height-relative:margin" fillcolor="#9bbb59 [3206]" strokecolor="#f2f2f2 [3041]" strokeweight="3pt">
-            <v:shadow on="t" type="perspective" color="#4e6128 [1606]" opacity=".5" offset="1pt" offset2="-1pt"/>
-            <v:textbox>
-              <w:txbxContent>
-                <w:p>
-                  <w:pPr>
-                    <w:spacing w:before="100" w:beforeAutospacing="1" w:after="100" w:afterAutospacing="1" w:line="240" w:lineRule="auto"/>
-                  </w:pPr>
-                  <w:r>
-                    <w:t>Quelles sont les difficultés que vous risquez de rencontrer dans le projet ?</w:t>
-                  </w:r>
-                  <w:r>
-                    <w:br/>
-                    <w:t>Evitez de citer les incontournables </w:t>
-                  </w:r>
-                  <w:r>
-                    <w:t>:</w:t>
-                  </w:r>
-                  <w:r>
-                    <w:t xml:space="preserve"> comportement</w:t>
-                  </w:r>
-                  <w:r>
-                    <w:t xml:space="preserve"> des étudiants</w:t>
-                  </w:r>
-                  <w:r>
-                    <w:t xml:space="preserve"> absentéisme / inexpérience / tremblement de terre / grippe A …</w:t>
-                  </w:r>
-                  <w:r>
-                    <w:br/>
-                    <w:t>Pensez aux risques « externes  à l’équipe de réalisation »</w:t>
-                  </w:r>
-                </w:p>
-              </w:txbxContent>
-            </v:textbox>
-            <w10:anchorlock/>
-          </v:shape>
-        </w:pict>
-      </w:r>
+      <w:pPr>
+        <w:pStyle w:val="Titre1"/>
+      </w:pPr>
+      <w:bookmarkStart w:id="11" w:name="_Toc415585134"/>
+      <w:r>
+        <w:t>Aspects économiques ou matériels</w:t>
+      </w:r>
+      <w:bookmarkEnd w:id="11"/>
     </w:p>
     <w:p>
       <w:pPr>
-        <w:pStyle w:val="Titre1"/>
-      </w:pPr>
-      <w:bookmarkStart w:id="12" w:name="_Toc415585134"/>
-      <w:r>
-        <w:t>Aspects économiques ou matériels</w:t>
+        <w:pStyle w:val="Titre2"/>
+      </w:pPr>
+      <w:bookmarkStart w:id="12" w:name="_Toc415585135"/>
+      <w:r>
+        <w:t>Budget prévisionnel</w:t>
       </w:r>
       <w:bookmarkEnd w:id="12"/>
     </w:p>
+    <w:p/>
     <w:p>
-      <w:pPr>
-        <w:pStyle w:val="Titre2"/>
-      </w:pPr>
-      <w:bookmarkStart w:id="13" w:name="_Toc415585135"/>
-      <w:r>
-        <w:t>Budget prévisionnel</w:t>
-      </w:r>
+      <w:r>
+        <w:t xml:space="preserve">Un budget à hauteur de 60$ sera nécessaire à l’acquisition d’un plugin Bluetooth pour complémenter notre outil principale, </w:t>
+      </w:r>
+      <w:proofErr w:type="spellStart"/>
+      <w:r>
+        <w:t>Unity</w:t>
+      </w:r>
+      <w:proofErr w:type="spellEnd"/>
+      <w:r>
+        <w:t>.</w:t>
+      </w:r>
+      <w:bookmarkStart w:id="13" w:name="_GoBack"/>
       <w:bookmarkEnd w:id="13"/>
-    </w:p>
-    <w:p>
-      <w:r>
-        <w:pict>
-          <v:shape id="_x0000_s1026" type="#_x0000_t202" style="width:480.55pt;height:27.65pt;mso-left-percent:-10001;mso-top-percent:-10001;mso-position-horizontal:absolute;mso-position-horizontal-relative:char;mso-position-vertical:absolute;mso-position-vertical-relative:line;mso-left-percent:-10001;mso-top-percent:-10001;mso-width-relative:margin;mso-height-relative:margin" fillcolor="#9bbb59 [3206]" strokecolor="#f2f2f2 [3041]" strokeweight="3pt">
-            <v:shadow on="t" type="perspective" color="#4e6128 [1606]" opacity=".5" offset="1pt" offset2="-1pt"/>
-            <v:textbox>
-              <w:txbxContent>
-                <w:p>
-                  <w:r>
-                    <w:t>En PI, sous demande de l’enseignant suiveur exprimez les coûts ainsi que les dépenses prévisionnelles.</w:t>
-                  </w:r>
-                </w:p>
-              </w:txbxContent>
-            </v:textbox>
-            <w10:anchorlock/>
-          </v:shape>
-        </w:pict>
-      </w:r>
     </w:p>
     <w:sectPr>
       <w:footerReference w:type="default" r:id="rId19"/>
@@ -3148,7 +2957,7 @@
           <w:rPr>
             <w:noProof/>
           </w:rPr>
-          <w:t>8</w:t>
+          <w:t>7</w:t>
         </w:r>
         <w:r>
           <w:rPr>
@@ -3159,27 +2968,14 @@
         <w:r>
           <w:t>/</w:t>
         </w:r>
-        <w:r>
-          <w:fldChar w:fldCharType="begin"/>
-        </w:r>
-        <w:r>
-          <w:instrText xml:space="preserve"> NUMPAGES  \* Arabic  \* MERGEFORMAT </w:instrText>
-        </w:r>
-        <w:r>
-          <w:fldChar w:fldCharType="separate"/>
-        </w:r>
-        <w:r>
-          <w:rPr>
-            <w:noProof/>
-          </w:rPr>
-          <w:t>8</w:t>
-        </w:r>
-        <w:r>
-          <w:rPr>
-            <w:noProof/>
-          </w:rPr>
-          <w:fldChar w:fldCharType="end"/>
-        </w:r>
+        <w:fldSimple w:instr=" NUMPAGES  \* Arabic  \* MERGEFORMAT ">
+          <w:r>
+            <w:rPr>
+              <w:noProof/>
+            </w:rPr>
+            <w:t>7</w:t>
+          </w:r>
+        </w:fldSimple>
       </w:p>
     </w:sdtContent>
   </w:sdt>
@@ -7227,31 +7023,31 @@
     </dgm:pt>
   </dgm:ptLst>
   <dgm:cxnLst>
-    <dgm:cxn modelId="{803574E3-D53B-45C3-BC9D-438E350AEE36}" type="presOf" srcId="{2B353490-52B6-41A9-AE8E-9CBA236183B7}" destId="{A4BB285B-5219-492E-A110-E8BF9411CEFF}" srcOrd="0" destOrd="0" presId="urn:microsoft.com/office/officeart/2005/8/layout/matrix1"/>
-    <dgm:cxn modelId="{25BD0FAD-661E-4B1D-9719-9CADCE265175}" type="presOf" srcId="{551175A2-B042-459D-B886-E20EA4EE4363}" destId="{75858AE0-D3A6-4808-B62F-9A6D77988648}" srcOrd="1" destOrd="0" presId="urn:microsoft.com/office/officeart/2005/8/layout/matrix1"/>
-    <dgm:cxn modelId="{1AE5546C-B604-4205-9B54-D81B2FCF8B3D}" type="presOf" srcId="{551175A2-B042-459D-B886-E20EA4EE4363}" destId="{2F4CF2DB-0AF5-40FA-B064-4285B7B83E2B}" srcOrd="0" destOrd="0" presId="urn:microsoft.com/office/officeart/2005/8/layout/matrix1"/>
+    <dgm:cxn modelId="{CA1949F3-8019-4A7B-B4E9-725AF44E63B5}" type="presOf" srcId="{86BD06A3-4485-411C-BFF0-44D7340C1937}" destId="{4385A1DD-351C-48C9-BF3F-AE012DF21BD9}" srcOrd="1" destOrd="0" presId="urn:microsoft.com/office/officeart/2005/8/layout/matrix1"/>
     <dgm:cxn modelId="{FED36797-349B-4695-B644-315B89E156F7}" srcId="{2B353490-52B6-41A9-AE8E-9CBA236183B7}" destId="{551175A2-B042-459D-B886-E20EA4EE4363}" srcOrd="3" destOrd="0" parTransId="{FF947A46-53E0-4CBA-9D14-68BE76F93F00}" sibTransId="{FC47C8CB-26C6-42FD-BD60-DCFD23E5C252}"/>
-    <dgm:cxn modelId="{A58D4EBD-5B2D-41E5-8528-22F5B99845EA}" type="presOf" srcId="{EE5C9271-E6F1-46EE-BE9C-AA05AEDD9292}" destId="{F4081002-B437-4E98-8A9D-040066912915}" srcOrd="1" destOrd="0" presId="urn:microsoft.com/office/officeart/2005/8/layout/matrix1"/>
     <dgm:cxn modelId="{BA9CB9D5-97F3-4EC9-9CC4-89C596A63FAF}" srcId="{2B353490-52B6-41A9-AE8E-9CBA236183B7}" destId="{EE5C9271-E6F1-46EE-BE9C-AA05AEDD9292}" srcOrd="2" destOrd="0" parTransId="{B6787D02-FB30-4150-98F1-52A0A5C08A24}" sibTransId="{0C9A948A-8502-4BD0-B825-5608F5EC8EA6}"/>
-    <dgm:cxn modelId="{FE670991-3B7D-462B-BD2D-8890AF707AC1}" type="presOf" srcId="{453314EF-4573-4AA1-8BB5-41A68D8667A6}" destId="{50ECED5A-64CB-4519-BC6C-E612D40F7501}" srcOrd="1" destOrd="0" presId="urn:microsoft.com/office/officeart/2005/8/layout/matrix1"/>
+    <dgm:cxn modelId="{742DE9CA-1A91-43B7-8102-DD49C21C3161}" type="presOf" srcId="{EE5C9271-E6F1-46EE-BE9C-AA05AEDD9292}" destId="{F4081002-B437-4E98-8A9D-040066912915}" srcOrd="1" destOrd="0" presId="urn:microsoft.com/office/officeart/2005/8/layout/matrix1"/>
     <dgm:cxn modelId="{92239996-A890-409F-BF54-FE1DC84E28DD}" srcId="{2B353490-52B6-41A9-AE8E-9CBA236183B7}" destId="{453314EF-4573-4AA1-8BB5-41A68D8667A6}" srcOrd="1" destOrd="0" parTransId="{3FFDBAE7-0D78-409C-A4A1-5F9F0A490CB3}" sibTransId="{50CA77D4-1B15-477E-990A-CE6B1F58AE4F}"/>
-    <dgm:cxn modelId="{499DA78A-9556-4F8A-902C-14240DCCD840}" type="presOf" srcId="{EE5C9271-E6F1-46EE-BE9C-AA05AEDD9292}" destId="{315B4C00-D421-4504-8F1A-0901E359F36C}" srcOrd="0" destOrd="0" presId="urn:microsoft.com/office/officeart/2005/8/layout/matrix1"/>
-    <dgm:cxn modelId="{82E3DD7F-5C29-4C2B-B77C-D65A14FDFA57}" type="presOf" srcId="{86BD06A3-4485-411C-BFF0-44D7340C1937}" destId="{00AA0E13-647E-44A0-8A12-B4D289C2CC64}" srcOrd="0" destOrd="0" presId="urn:microsoft.com/office/officeart/2005/8/layout/matrix1"/>
-    <dgm:cxn modelId="{FE380ADF-28F6-440C-8EE0-5109C23026FB}" type="presOf" srcId="{6522217A-7DE9-466A-BC97-C15066A939D4}" destId="{CB9EAFEE-4C84-41B0-ACEE-8EAF6C3E8364}" srcOrd="0" destOrd="0" presId="urn:microsoft.com/office/officeart/2005/8/layout/matrix1"/>
-    <dgm:cxn modelId="{AA0A6FC7-ED7A-4E53-AF4B-FBBADE8F6332}" type="presOf" srcId="{86BD06A3-4485-411C-BFF0-44D7340C1937}" destId="{4385A1DD-351C-48C9-BF3F-AE012DF21BD9}" srcOrd="1" destOrd="0" presId="urn:microsoft.com/office/officeart/2005/8/layout/matrix1"/>
-    <dgm:cxn modelId="{A49D516B-2AF0-4309-8833-98E170678ACC}" type="presOf" srcId="{453314EF-4573-4AA1-8BB5-41A68D8667A6}" destId="{77CEAAAB-865D-4678-B230-FE5E1A99AC7E}" srcOrd="0" destOrd="0" presId="urn:microsoft.com/office/officeart/2005/8/layout/matrix1"/>
+    <dgm:cxn modelId="{AD6683E7-5A6C-45BF-930F-D9928520420C}" type="presOf" srcId="{EE5C9271-E6F1-46EE-BE9C-AA05AEDD9292}" destId="{315B4C00-D421-4504-8F1A-0901E359F36C}" srcOrd="0" destOrd="0" presId="urn:microsoft.com/office/officeart/2005/8/layout/matrix1"/>
+    <dgm:cxn modelId="{18C77C63-4F3E-49D6-B5CF-E0CAFA4D84C7}" type="presOf" srcId="{551175A2-B042-459D-B886-E20EA4EE4363}" destId="{75858AE0-D3A6-4808-B62F-9A6D77988648}" srcOrd="1" destOrd="0" presId="urn:microsoft.com/office/officeart/2005/8/layout/matrix1"/>
+    <dgm:cxn modelId="{77B73180-A5EE-498E-9D9A-1716A6E4889E}" type="presOf" srcId="{453314EF-4573-4AA1-8BB5-41A68D8667A6}" destId="{77CEAAAB-865D-4678-B230-FE5E1A99AC7E}" srcOrd="0" destOrd="0" presId="urn:microsoft.com/office/officeart/2005/8/layout/matrix1"/>
+    <dgm:cxn modelId="{0C66E27B-A0FC-45F9-BDAB-CF0D1313AF28}" type="presOf" srcId="{2B353490-52B6-41A9-AE8E-9CBA236183B7}" destId="{A4BB285B-5219-492E-A110-E8BF9411CEFF}" srcOrd="0" destOrd="0" presId="urn:microsoft.com/office/officeart/2005/8/layout/matrix1"/>
+    <dgm:cxn modelId="{4B34C904-4447-4D3F-957B-39240A08C656}" type="presOf" srcId="{453314EF-4573-4AA1-8BB5-41A68D8667A6}" destId="{50ECED5A-64CB-4519-BC6C-E612D40F7501}" srcOrd="1" destOrd="0" presId="urn:microsoft.com/office/officeart/2005/8/layout/matrix1"/>
     <dgm:cxn modelId="{4FA66E89-7096-487B-ABA2-D8A4A374C69B}" srcId="{6522217A-7DE9-466A-BC97-C15066A939D4}" destId="{2B353490-52B6-41A9-AE8E-9CBA236183B7}" srcOrd="0" destOrd="0" parTransId="{1C410841-D5D4-42E7-A6A2-705230505DAC}" sibTransId="{132F1BC2-ED50-4A1C-A59A-20776F9DEFA6}"/>
+    <dgm:cxn modelId="{55A27806-5F39-464E-88BB-6FED22C6000E}" type="presOf" srcId="{551175A2-B042-459D-B886-E20EA4EE4363}" destId="{2F4CF2DB-0AF5-40FA-B064-4285B7B83E2B}" srcOrd="0" destOrd="0" presId="urn:microsoft.com/office/officeart/2005/8/layout/matrix1"/>
     <dgm:cxn modelId="{7A8A11C4-4F66-4E00-BFE3-EED890E19019}" srcId="{2B353490-52B6-41A9-AE8E-9CBA236183B7}" destId="{86BD06A3-4485-411C-BFF0-44D7340C1937}" srcOrd="0" destOrd="0" parTransId="{FE1C9E4F-614B-4347-A15E-5238AA6007CA}" sibTransId="{2AD85F75-A5D3-44E3-A4E8-D3950C7BA0DC}"/>
-    <dgm:cxn modelId="{ACE793F2-71EC-4559-AC81-AEB20ECEEF55}" type="presParOf" srcId="{CB9EAFEE-4C84-41B0-ACEE-8EAF6C3E8364}" destId="{714C2588-A332-4BA4-B9D6-9000845C0DA6}" srcOrd="0" destOrd="0" presId="urn:microsoft.com/office/officeart/2005/8/layout/matrix1"/>
-    <dgm:cxn modelId="{497E5F25-7AED-4ED8-9779-1ACB27031989}" type="presParOf" srcId="{714C2588-A332-4BA4-B9D6-9000845C0DA6}" destId="{00AA0E13-647E-44A0-8A12-B4D289C2CC64}" srcOrd="0" destOrd="0" presId="urn:microsoft.com/office/officeart/2005/8/layout/matrix1"/>
-    <dgm:cxn modelId="{221520F2-3727-4A83-8AF5-BAD4BA9333BE}" type="presParOf" srcId="{714C2588-A332-4BA4-B9D6-9000845C0DA6}" destId="{4385A1DD-351C-48C9-BF3F-AE012DF21BD9}" srcOrd="1" destOrd="0" presId="urn:microsoft.com/office/officeart/2005/8/layout/matrix1"/>
-    <dgm:cxn modelId="{0E87A7A5-D53E-4A32-9226-D7F493B04533}" type="presParOf" srcId="{714C2588-A332-4BA4-B9D6-9000845C0DA6}" destId="{77CEAAAB-865D-4678-B230-FE5E1A99AC7E}" srcOrd="2" destOrd="0" presId="urn:microsoft.com/office/officeart/2005/8/layout/matrix1"/>
-    <dgm:cxn modelId="{5CF72D23-9BA7-45B0-B981-7A19C579B022}" type="presParOf" srcId="{714C2588-A332-4BA4-B9D6-9000845C0DA6}" destId="{50ECED5A-64CB-4519-BC6C-E612D40F7501}" srcOrd="3" destOrd="0" presId="urn:microsoft.com/office/officeart/2005/8/layout/matrix1"/>
-    <dgm:cxn modelId="{038A494B-7C8E-49F2-A90C-1FB2A59C3A44}" type="presParOf" srcId="{714C2588-A332-4BA4-B9D6-9000845C0DA6}" destId="{315B4C00-D421-4504-8F1A-0901E359F36C}" srcOrd="4" destOrd="0" presId="urn:microsoft.com/office/officeart/2005/8/layout/matrix1"/>
-    <dgm:cxn modelId="{505B0C67-FCC6-4C98-9CBE-9B410A7143E4}" type="presParOf" srcId="{714C2588-A332-4BA4-B9D6-9000845C0DA6}" destId="{F4081002-B437-4E98-8A9D-040066912915}" srcOrd="5" destOrd="0" presId="urn:microsoft.com/office/officeart/2005/8/layout/matrix1"/>
-    <dgm:cxn modelId="{9ABF3F05-54B9-469B-982B-049DFA0712A5}" type="presParOf" srcId="{714C2588-A332-4BA4-B9D6-9000845C0DA6}" destId="{2F4CF2DB-0AF5-40FA-B064-4285B7B83E2B}" srcOrd="6" destOrd="0" presId="urn:microsoft.com/office/officeart/2005/8/layout/matrix1"/>
-    <dgm:cxn modelId="{926EBEE8-AAD2-4E89-A64C-83B759E80088}" type="presParOf" srcId="{714C2588-A332-4BA4-B9D6-9000845C0DA6}" destId="{75858AE0-D3A6-4808-B62F-9A6D77988648}" srcOrd="7" destOrd="0" presId="urn:microsoft.com/office/officeart/2005/8/layout/matrix1"/>
-    <dgm:cxn modelId="{EC78634C-1203-4223-B245-032783B85DD5}" type="presParOf" srcId="{CB9EAFEE-4C84-41B0-ACEE-8EAF6C3E8364}" destId="{A4BB285B-5219-492E-A110-E8BF9411CEFF}" srcOrd="1" destOrd="0" presId="urn:microsoft.com/office/officeart/2005/8/layout/matrix1"/>
+    <dgm:cxn modelId="{8E9FE0D7-8B06-4D55-94DD-7926E436F327}" type="presOf" srcId="{6522217A-7DE9-466A-BC97-C15066A939D4}" destId="{CB9EAFEE-4C84-41B0-ACEE-8EAF6C3E8364}" srcOrd="0" destOrd="0" presId="urn:microsoft.com/office/officeart/2005/8/layout/matrix1"/>
+    <dgm:cxn modelId="{4D57A551-10FB-4633-93C5-7CDD9826C54A}" type="presOf" srcId="{86BD06A3-4485-411C-BFF0-44D7340C1937}" destId="{00AA0E13-647E-44A0-8A12-B4D289C2CC64}" srcOrd="0" destOrd="0" presId="urn:microsoft.com/office/officeart/2005/8/layout/matrix1"/>
+    <dgm:cxn modelId="{AF8AFF65-2643-4DC5-A7D2-1F837B072256}" type="presParOf" srcId="{CB9EAFEE-4C84-41B0-ACEE-8EAF6C3E8364}" destId="{714C2588-A332-4BA4-B9D6-9000845C0DA6}" srcOrd="0" destOrd="0" presId="urn:microsoft.com/office/officeart/2005/8/layout/matrix1"/>
+    <dgm:cxn modelId="{DE1244C6-508D-47A0-81E6-13B2B799D4F2}" type="presParOf" srcId="{714C2588-A332-4BA4-B9D6-9000845C0DA6}" destId="{00AA0E13-647E-44A0-8A12-B4D289C2CC64}" srcOrd="0" destOrd="0" presId="urn:microsoft.com/office/officeart/2005/8/layout/matrix1"/>
+    <dgm:cxn modelId="{A30AA60F-3EA1-4C5F-83DF-D16E2AAE6C61}" type="presParOf" srcId="{714C2588-A332-4BA4-B9D6-9000845C0DA6}" destId="{4385A1DD-351C-48C9-BF3F-AE012DF21BD9}" srcOrd="1" destOrd="0" presId="urn:microsoft.com/office/officeart/2005/8/layout/matrix1"/>
+    <dgm:cxn modelId="{9AA920C9-05F6-4A4C-BB92-09A39BE2FDA3}" type="presParOf" srcId="{714C2588-A332-4BA4-B9D6-9000845C0DA6}" destId="{77CEAAAB-865D-4678-B230-FE5E1A99AC7E}" srcOrd="2" destOrd="0" presId="urn:microsoft.com/office/officeart/2005/8/layout/matrix1"/>
+    <dgm:cxn modelId="{07F5947D-AF10-4635-B4EC-AE76E06336D4}" type="presParOf" srcId="{714C2588-A332-4BA4-B9D6-9000845C0DA6}" destId="{50ECED5A-64CB-4519-BC6C-E612D40F7501}" srcOrd="3" destOrd="0" presId="urn:microsoft.com/office/officeart/2005/8/layout/matrix1"/>
+    <dgm:cxn modelId="{163BA132-9C6F-4A31-865D-54978A083B60}" type="presParOf" srcId="{714C2588-A332-4BA4-B9D6-9000845C0DA6}" destId="{315B4C00-D421-4504-8F1A-0901E359F36C}" srcOrd="4" destOrd="0" presId="urn:microsoft.com/office/officeart/2005/8/layout/matrix1"/>
+    <dgm:cxn modelId="{345C8D2B-9836-411B-8DD5-353922D33EAF}" type="presParOf" srcId="{714C2588-A332-4BA4-B9D6-9000845C0DA6}" destId="{F4081002-B437-4E98-8A9D-040066912915}" srcOrd="5" destOrd="0" presId="urn:microsoft.com/office/officeart/2005/8/layout/matrix1"/>
+    <dgm:cxn modelId="{D9B6C346-6CE9-463C-BDD1-8B60FCC1D660}" type="presParOf" srcId="{714C2588-A332-4BA4-B9D6-9000845C0DA6}" destId="{2F4CF2DB-0AF5-40FA-B064-4285B7B83E2B}" srcOrd="6" destOrd="0" presId="urn:microsoft.com/office/officeart/2005/8/layout/matrix1"/>
+    <dgm:cxn modelId="{34EA11FE-07AC-46E1-A3EB-D927EFB0DD31}" type="presParOf" srcId="{714C2588-A332-4BA4-B9D6-9000845C0DA6}" destId="{75858AE0-D3A6-4808-B62F-9A6D77988648}" srcOrd="7" destOrd="0" presId="urn:microsoft.com/office/officeart/2005/8/layout/matrix1"/>
+    <dgm:cxn modelId="{A89D7A9C-FAE0-4B91-9D21-42D537666331}" type="presParOf" srcId="{CB9EAFEE-4C84-41B0-ACEE-8EAF6C3E8364}" destId="{A4BB285B-5219-492E-A110-E8BF9411CEFF}" srcOrd="1" destOrd="0" presId="urn:microsoft.com/office/officeart/2005/8/layout/matrix1"/>
   </dgm:cxnLst>
   <dgm:bg/>
   <dgm:whole/>
@@ -9615,7 +9411,7 @@
 </file>
 
 <file path=customXml/itemProps1.xml><?xml version="1.0" encoding="utf-8"?>
-<ds:datastoreItem xmlns:ds="http://schemas.openxmlformats.org/officeDocument/2006/customXml" ds:itemID="{8175AF15-8126-4EBA-B148-96120C6284C5}">
+<ds:datastoreItem xmlns:ds="http://schemas.openxmlformats.org/officeDocument/2006/customXml" ds:itemID="{7D89D8E8-ECD8-4859-9DB4-28C3599BF70C}">
   <ds:schemaRefs>
     <ds:schemaRef ds:uri="http://schemas.openxmlformats.org/officeDocument/2006/bibliography"/>
   </ds:schemaRefs>

</xml_diff>